<commit_message>
Adicionei os componentes ao desenho da arquitetura
</commit_message>
<xml_diff>
--- a/Atv-ArqComp.docx
+++ b/Atv-ArqComp.docx
@@ -5,6 +5,9 @@
     <w:p>
       <w:pPr>
         <w:ind w:left="720" w:hanging="360"/>
+        <w:rPr>
+          <w:u w:val="single"/>
+        </w:rPr>
       </w:pPr>
     </w:p>
     <w:p>
@@ -26,18 +29,26 @@
           <w:noProof/>
         </w:rPr>
         <w:drawing>
-          <wp:anchor distT="0" distB="0" distL="114300" distR="114300" simplePos="0" relativeHeight="251660800" behindDoc="0" locked="0" layoutInCell="1" allowOverlap="1" wp14:anchorId="3DA0B710" wp14:editId="1AD1FE89">
+          <wp:anchor distT="0" distB="0" distL="114300" distR="114300" simplePos="0" relativeHeight="251658240" behindDoc="0" locked="0" layoutInCell="1" allowOverlap="1" wp14:anchorId="184F16FC" wp14:editId="68C9E537">
             <wp:simplePos x="0" y="0"/>
             <wp:positionH relativeFrom="margin">
-              <wp:align>center</wp:align>
+              <wp:align>left</wp:align>
             </wp:positionH>
             <wp:positionV relativeFrom="paragraph">
-              <wp:posOffset>327660</wp:posOffset>
+              <wp:posOffset>219710</wp:posOffset>
             </wp:positionV>
-            <wp:extent cx="6543675" cy="3271838"/>
-            <wp:effectExtent l="0" t="0" r="0" b="5080"/>
-            <wp:wrapSquare wrapText="bothSides"/>
-            <wp:docPr id="1" name="Imagem 1" descr="Diagrama&#10;&#10;Descrição gerada automaticamente"/>
+            <wp:extent cx="6884035" cy="4153535"/>
+            <wp:effectExtent l="0" t="0" r="0" b="0"/>
+            <wp:wrapThrough wrapText="bothSides">
+              <wp:wrapPolygon edited="0">
+                <wp:start x="0" y="0"/>
+                <wp:lineTo x="0" y="21498"/>
+                <wp:lineTo x="21518" y="21498"/>
+                <wp:lineTo x="21518" y="0"/>
+                <wp:lineTo x="0" y="0"/>
+              </wp:wrapPolygon>
+            </wp:wrapThrough>
+            <wp:docPr id="2" name="Imagem 2" descr="Diagrama&#10;&#10;Descrição gerada automaticamente"/>
             <wp:cNvGraphicFramePr>
               <a:graphicFrameLocks xmlns:a="http://schemas.openxmlformats.org/drawingml/2006/main" noChangeAspect="1"/>
             </wp:cNvGraphicFramePr>
@@ -45,7 +56,7 @@
               <a:graphicData uri="http://schemas.openxmlformats.org/drawingml/2006/picture">
                 <pic:pic xmlns:pic="http://schemas.openxmlformats.org/drawingml/2006/picture">
                   <pic:nvPicPr>
-                    <pic:cNvPr id="1" name="Imagem 1" descr="Diagrama&#10;&#10;Descrição gerada automaticamente"/>
+                    <pic:cNvPr id="2" name="Imagem 2" descr="Diagrama&#10;&#10;Descrição gerada automaticamente"/>
                     <pic:cNvPicPr/>
                   </pic:nvPicPr>
                   <pic:blipFill>
@@ -63,7 +74,7 @@
                   <pic:spPr>
                     <a:xfrm>
                       <a:off x="0" y="0"/>
-                      <a:ext cx="6543675" cy="3271838"/>
+                      <a:ext cx="6884035" cy="4153535"/>
                     </a:xfrm>
                     <a:prstGeom prst="rect">
                       <a:avLst/>
@@ -117,17 +128,8 @@
           <w:b/>
           <w:bCs/>
         </w:rPr>
-        <w:t xml:space="preserve">O que é a </w:t>
-      </w:r>
-      <w:proofErr w:type="gramStart"/>
-      <w:r>
-        <w:rPr>
-          <w:b/>
-          <w:bCs/>
-        </w:rPr>
-        <w:t>CPU ?</w:t>
-      </w:r>
-      <w:proofErr w:type="gramEnd"/>
+        <w:t>O que é a CPU ?</w:t>
+      </w:r>
     </w:p>
     <w:p>
       <w:pPr>
@@ -181,17 +183,8 @@
           <w:b/>
           <w:bCs/>
         </w:rPr>
-        <w:t xml:space="preserve">O que é a </w:t>
-      </w:r>
-      <w:proofErr w:type="gramStart"/>
-      <w:r>
-        <w:rPr>
-          <w:b/>
-          <w:bCs/>
-        </w:rPr>
-        <w:t>ULA ?</w:t>
-      </w:r>
-      <w:proofErr w:type="gramEnd"/>
+        <w:t>O que é a ULA ?</w:t>
+      </w:r>
     </w:p>
     <w:p>
       <w:pPr>
@@ -214,14 +207,7 @@
           <w:sz w:val="20"/>
           <w:szCs w:val="20"/>
         </w:rPr>
-        <w:t>um</w:t>
-      </w:r>
-      <w:r>
-        <w:rPr>
-          <w:sz w:val="20"/>
-          <w:szCs w:val="20"/>
-        </w:rPr>
-        <w:t xml:space="preserve"> circuito digital que realiza operações de adição e booleana AND. A ULA é uma peça fundamental da unidade central de processamento, e até dos mais simples microprocessadores.</w:t>
+        <w:t>um circuito digital que realiza operações de adição e booleana AND. A ULA é uma peça fundamental da unidade central de processamento, e até dos mais simples microprocessadores.</w:t>
       </w:r>
     </w:p>
     <w:p>
@@ -252,15 +238,7 @@
           <w:b/>
           <w:bCs/>
         </w:rPr>
-        <w:t xml:space="preserve">O que são os registradores, para que servem, onde se </w:t>
-      </w:r>
-      <w:proofErr w:type="gramStart"/>
-      <w:r>
-        <w:rPr>
-          <w:b/>
-          <w:bCs/>
-        </w:rPr>
-        <w:t>localizam</w:t>
+        <w:t>O que são os registradores, para que servem, onde se localizam</w:t>
       </w:r>
       <w:r>
         <w:rPr>
@@ -269,7 +247,6 @@
         </w:rPr>
         <w:t xml:space="preserve"> ?</w:t>
       </w:r>
-      <w:proofErr w:type="gramEnd"/>
     </w:p>
     <w:p>
       <w:pPr>
@@ -339,17 +316,8 @@
           <w:b/>
           <w:bCs/>
         </w:rPr>
-        <w:t xml:space="preserve">Quais são os tipos de memórias e qual a finalidade de cada uma </w:t>
-      </w:r>
-      <w:proofErr w:type="gramStart"/>
-      <w:r>
-        <w:rPr>
-          <w:b/>
-          <w:bCs/>
-        </w:rPr>
-        <w:t>delas ?</w:t>
-      </w:r>
-      <w:proofErr w:type="gramEnd"/>
+        <w:t>Quais são os tipos de memórias e qual a finalidade de cada uma delas ?</w:t>
+      </w:r>
     </w:p>
     <w:p>
       <w:pPr>
@@ -437,6 +405,7 @@
           <w:sz w:val="20"/>
           <w:szCs w:val="20"/>
         </w:rPr>
+        <w:lastRenderedPageBreak/>
         <w:t xml:space="preserve">FLASH: </w:t>
       </w:r>
       <w:r>
@@ -467,8 +436,24 @@
         <w:rPr>
           <w:sz w:val="20"/>
           <w:szCs w:val="20"/>
-        </w:rPr>
-        <w:t>em como função armazenar grandes quantidades de informações. Os dados armazenados nas memórias de massa não são perdidos quando desligamos o equipamento, ao contrário da memória ram.</w:t>
+          <w:u w:val="single"/>
+        </w:rPr>
+        <w:t>t</w:t>
+      </w:r>
+      <w:r>
+        <w:rPr>
+          <w:sz w:val="20"/>
+          <w:szCs w:val="20"/>
+          <w:u w:val="single"/>
+        </w:rPr>
+        <w:t>em</w:t>
+      </w:r>
+      <w:r>
+        <w:rPr>
+          <w:sz w:val="20"/>
+          <w:szCs w:val="20"/>
+        </w:rPr>
+        <w:t xml:space="preserve"> como função armazenar grandes quantidades de informações. Os dados armazenados nas memórias de massa não são perdidos quando desligamos o equipamento, ao contrário da memória ram.</w:t>
       </w:r>
     </w:p>
     <w:p>
@@ -509,17 +494,8 @@
           <w:b/>
           <w:bCs/>
         </w:rPr>
-        <w:t xml:space="preserve">O que é o DMA, para que serve, como </w:t>
-      </w:r>
-      <w:proofErr w:type="gramStart"/>
-      <w:r>
-        <w:rPr>
-          <w:b/>
-          <w:bCs/>
-        </w:rPr>
-        <w:t>funciona ?</w:t>
-      </w:r>
-      <w:proofErr w:type="gramEnd"/>
+        <w:t>O que é o DMA, para que serve, como funciona ?</w:t>
+      </w:r>
     </w:p>
     <w:p>
       <w:pPr>
@@ -565,17 +541,8 @@
           <w:b/>
           <w:bCs/>
         </w:rPr>
-        <w:t xml:space="preserve">O que é o CS – Chip </w:t>
-      </w:r>
-      <w:proofErr w:type="gramStart"/>
-      <w:r>
-        <w:rPr>
-          <w:b/>
-          <w:bCs/>
-        </w:rPr>
-        <w:t>select ?</w:t>
-      </w:r>
-      <w:proofErr w:type="gramEnd"/>
+        <w:t>O que é o CS – Chip select ?</w:t>
+      </w:r>
     </w:p>
     <w:p>
       <w:pPr>
@@ -628,17 +595,8 @@
           <w:b/>
           <w:bCs/>
         </w:rPr>
-        <w:t xml:space="preserve">O que é o adress bus e o data </w:t>
-      </w:r>
-      <w:proofErr w:type="gramStart"/>
-      <w:r>
-        <w:rPr>
-          <w:b/>
-          <w:bCs/>
-        </w:rPr>
-        <w:t>bus ?</w:t>
-      </w:r>
-      <w:proofErr w:type="gramEnd"/>
+        <w:t>O que é o adress bus e o data bus ?</w:t>
+      </w:r>
     </w:p>
     <w:p>
       <w:pPr>
@@ -685,23 +643,7 @@
           <w:b/>
           <w:bCs/>
         </w:rPr>
-        <w:t xml:space="preserve">Pesquisa sobre a arquitetura do processador I5 e do I7, qual seu fabricante, </w:t>
-      </w:r>
-      <w:proofErr w:type="gramStart"/>
-      <w:r>
-        <w:rPr>
-          <w:b/>
-          <w:bCs/>
-        </w:rPr>
-        <w:t>inicio</w:t>
-      </w:r>
-      <w:proofErr w:type="gramEnd"/>
-      <w:r>
-        <w:rPr>
-          <w:b/>
-          <w:bCs/>
-        </w:rPr>
-        <w:t xml:space="preserve"> de fabricação, principais características.</w:t>
+        <w:t>Pesquisa sobre a arquitetura do processador I5 e do I7, qual seu fabricante, inicio de fabricação, principais características.</w:t>
       </w:r>
     </w:p>
     <w:p>
@@ -762,23 +704,7 @@
           <w:sz w:val="20"/>
           <w:szCs w:val="20"/>
         </w:rPr>
-        <w:t xml:space="preserve">O primeiro modelo da série Core i5 a ser lançado aos usuários se deu no dia 9 de </w:t>
-      </w:r>
-      <w:proofErr w:type="gramStart"/>
-      <w:r>
-        <w:rPr>
-          <w:sz w:val="20"/>
-          <w:szCs w:val="20"/>
-        </w:rPr>
-        <w:t>Setembro</w:t>
-      </w:r>
-      <w:proofErr w:type="gramEnd"/>
-      <w:r>
-        <w:rPr>
-          <w:sz w:val="20"/>
-          <w:szCs w:val="20"/>
-        </w:rPr>
-        <w:t xml:space="preserve"> de 2009, chamado de Core i5 750.</w:t>
+        <w:t>O primeiro modelo da série Core i5 a ser lançado aos usuários se deu no dia 9 de Setembro de 2009, chamado de Core i5 750.</w:t>
       </w:r>
     </w:p>
     <w:p>
@@ -823,23 +749,7 @@
           <w:sz w:val="20"/>
           <w:szCs w:val="20"/>
         </w:rPr>
-        <w:t xml:space="preserve">Foi lançado oficialmente em 17 de novembro de </w:t>
-      </w:r>
-      <w:proofErr w:type="gramStart"/>
-      <w:r>
-        <w:rPr>
-          <w:sz w:val="20"/>
-          <w:szCs w:val="20"/>
-        </w:rPr>
-        <w:t>2008 ,</w:t>
-      </w:r>
-      <w:proofErr w:type="gramEnd"/>
-      <w:r>
-        <w:rPr>
-          <w:sz w:val="20"/>
-          <w:szCs w:val="20"/>
-        </w:rPr>
-        <w:t xml:space="preserve"> sendo fabricado no Arizona, Novo México.</w:t>
+        <w:t>Foi lançado oficialmente em 17 de novembro de 2008 , sendo fabricado no Arizona, Novo México.</w:t>
       </w:r>
     </w:p>
     <w:p>
@@ -885,23 +795,7 @@
           <w:b/>
           <w:bCs/>
         </w:rPr>
-        <w:t xml:space="preserve">O que é um processador dual core e quad </w:t>
-      </w:r>
-      <w:proofErr w:type="gramStart"/>
-      <w:r>
-        <w:rPr>
-          <w:b/>
-          <w:bCs/>
-        </w:rPr>
-        <w:t>core ?</w:t>
-      </w:r>
-      <w:proofErr w:type="gramEnd"/>
-      <w:r>
-        <w:rPr>
-          <w:b/>
-          <w:bCs/>
-        </w:rPr>
-        <w:t xml:space="preserve"> Dê exemplos.</w:t>
+        <w:t>O que é um processador dual core e quad core ? Dê exemplos.</w:t>
       </w:r>
     </w:p>
     <w:p>
@@ -2071,18 +1965,18 @@
 </file>
 
 <file path=customXml/item2.xml><?xml version="1.0" encoding="utf-8"?>
+<p:properties xmlns:p="http://schemas.microsoft.com/office/2006/metadata/properties" xmlns:xsi="http://www.w3.org/2001/XMLSchema-instance" xmlns:pc="http://schemas.microsoft.com/office/infopath/2007/PartnerControls">
+  <documentManagement/>
+</p:properties>
+</file>
+
+<file path=customXml/item3.xml><?xml version="1.0" encoding="utf-8"?>
 <?mso-contentType ?>
 <FormTemplates xmlns="http://schemas.microsoft.com/sharepoint/v3/contenttype/forms">
   <Display>DocumentLibraryForm</Display>
   <Edit>DocumentLibraryForm</Edit>
   <New>DocumentLibraryForm</New>
 </FormTemplates>
-</file>
-
-<file path=customXml/item3.xml><?xml version="1.0" encoding="utf-8"?>
-<p:properties xmlns:p="http://schemas.microsoft.com/office/2006/metadata/properties" xmlns:xsi="http://www.w3.org/2001/XMLSchema-instance" xmlns:pc="http://schemas.microsoft.com/office/infopath/2007/PartnerControls">
-  <documentManagement/>
-</p:properties>
 </file>
 
 <file path=customXml/itemProps1.xml><?xml version="1.0" encoding="utf-8"?>
@@ -2104,25 +1998,18 @@
 </file>
 
 <file path=customXml/itemProps2.xml><?xml version="1.0" encoding="utf-8"?>
+<ds:datastoreItem xmlns:ds="http://schemas.openxmlformats.org/officeDocument/2006/customXml" ds:itemID="{06483515-F943-4457-96F0-4DB1B31E56C6}">
+  <ds:schemaRefs>
+    <ds:schemaRef ds:uri="http://schemas.microsoft.com/office/2006/metadata/properties"/>
+    <ds:schemaRef ds:uri="http://schemas.microsoft.com/office/infopath/2007/PartnerControls"/>
+  </ds:schemaRefs>
+</ds:datastoreItem>
+</file>
+
+<file path=customXml/itemProps3.xml><?xml version="1.0" encoding="utf-8"?>
 <ds:datastoreItem xmlns:ds="http://schemas.openxmlformats.org/officeDocument/2006/customXml" ds:itemID="{26EFAF5A-1646-4658-953C-7E3759CA9E23}">
   <ds:schemaRefs>
     <ds:schemaRef ds:uri="http://schemas.microsoft.com/sharepoint/v3/contenttype/forms"/>
   </ds:schemaRefs>
 </ds:datastoreItem>
-</file>
-
-<file path=customXml/itemProps3.xml><?xml version="1.0" encoding="utf-8"?>
-<ds:datastoreItem xmlns:ds="http://schemas.openxmlformats.org/officeDocument/2006/customXml" ds:itemID="{06483515-F943-4457-96F0-4DB1B31E56C6}">
-  <ds:schemaRefs>
-    <ds:schemaRef ds:uri="http://schemas.microsoft.com/office/2006/metadata/properties"/>
-    <ds:schemaRef ds:uri="http://purl.org/dc/dcmitype/"/>
-    <ds:schemaRef ds:uri="7a087c55-5f08-466c-910b-e029fd4269fe"/>
-    <ds:schemaRef ds:uri="http://schemas.openxmlformats.org/package/2006/metadata/core-properties"/>
-    <ds:schemaRef ds:uri="http://schemas.microsoft.com/office/2006/documentManagement/types"/>
-    <ds:schemaRef ds:uri="http://www.w3.org/XML/1998/namespace"/>
-    <ds:schemaRef ds:uri="http://schemas.microsoft.com/office/infopath/2007/PartnerControls"/>
-    <ds:schemaRef ds:uri="http://purl.org/dc/terms/"/>
-    <ds:schemaRef ds:uri="http://purl.org/dc/elements/1.1/"/>
-  </ds:schemaRefs>
-</ds:datastoreItem>
 </file>
</xml_diff>